<commit_message>
Lade till notering om rekommendation om CXF.
</commit_message>
<xml_diff>
--- a/ServiceInteractions/riv/crm/carelisting/trunk/Dokumentation/Bas Utvecklingsstöd.docx
+++ b/ServiceInteractions/riv/crm/carelisting/trunk/Dokumentation/Bas Utvecklingsstöd.docx
@@ -216,7 +216,7 @@
           <w:noProof/>
           <w:lang w:val="en-US"/>
         </w:rPr>
-        <w:t>2009-12-28</w:t>
+        <w:t>2010-01-08</w:t>
       </w:r>
       <w:r>
         <w:fldChar w:fldCharType="end"/>
@@ -640,7 +640,7 @@
       <w:r>
         <w:fldChar w:fldCharType="separate"/>
       </w:r>
-      <w:hyperlink w:anchor="_Toc249773803" w:history="1">
+      <w:hyperlink w:anchor="_Toc250703137" w:history="1">
         <w:r>
           <w:rPr>
             <w:rStyle w:val="Hyperlink"/>
@@ -680,7 +680,7 @@
           <w:rPr>
             <w:webHidden/>
           </w:rPr>
-          <w:instrText xml:space="preserve"> PAGEREF _Toc249773803 \h </w:instrText>
+          <w:instrText xml:space="preserve"> PAGEREF _Toc250703137 \h </w:instrText>
         </w:r>
         <w:r>
           <w:rPr>
@@ -717,7 +717,7 @@
           <w:lang w:val="en-US"/>
         </w:rPr>
       </w:pPr>
-      <w:hyperlink w:anchor="_Toc249773804" w:history="1">
+      <w:hyperlink w:anchor="_Toc250703138" w:history="1">
         <w:r>
           <w:rPr>
             <w:rStyle w:val="Hyperlink"/>
@@ -757,7 +757,7 @@
           <w:rPr>
             <w:webHidden/>
           </w:rPr>
-          <w:instrText xml:space="preserve"> PAGEREF _Toc249773804 \h </w:instrText>
+          <w:instrText xml:space="preserve"> PAGEREF _Toc250703138 \h </w:instrText>
         </w:r>
         <w:r>
           <w:rPr>
@@ -794,7 +794,7 @@
           <w:lang w:val="en-US"/>
         </w:rPr>
       </w:pPr>
-      <w:hyperlink w:anchor="_Toc249773805" w:history="1">
+      <w:hyperlink w:anchor="_Toc250703139" w:history="1">
         <w:r>
           <w:rPr>
             <w:rStyle w:val="Hyperlink"/>
@@ -834,7 +834,7 @@
           <w:rPr>
             <w:webHidden/>
           </w:rPr>
-          <w:instrText xml:space="preserve"> PAGEREF _Toc249773805 \h </w:instrText>
+          <w:instrText xml:space="preserve"> PAGEREF _Toc250703139 \h </w:instrText>
         </w:r>
         <w:r>
           <w:rPr>
@@ -871,7 +871,7 @@
           <w:lang w:val="en-US"/>
         </w:rPr>
       </w:pPr>
-      <w:hyperlink w:anchor="_Toc249773806" w:history="1">
+      <w:hyperlink w:anchor="_Toc250703140" w:history="1">
         <w:r>
           <w:rPr>
             <w:rStyle w:val="Hyperlink"/>
@@ -911,7 +911,7 @@
           <w:rPr>
             <w:webHidden/>
           </w:rPr>
-          <w:instrText xml:space="preserve"> PAGEREF _Toc249773806 \h </w:instrText>
+          <w:instrText xml:space="preserve"> PAGEREF _Toc250703140 \h </w:instrText>
         </w:r>
         <w:r>
           <w:rPr>
@@ -948,7 +948,7 @@
           <w:lang w:val="en-US"/>
         </w:rPr>
       </w:pPr>
-      <w:hyperlink w:anchor="_Toc249773807" w:history="1">
+      <w:hyperlink w:anchor="_Toc250703141" w:history="1">
         <w:r>
           <w:rPr>
             <w:rStyle w:val="Hyperlink"/>
@@ -988,7 +988,7 @@
           <w:rPr>
             <w:webHidden/>
           </w:rPr>
-          <w:instrText xml:space="preserve"> PAGEREF _Toc249773807 \h </w:instrText>
+          <w:instrText xml:space="preserve"> PAGEREF _Toc250703141 \h </w:instrText>
         </w:r>
         <w:r>
           <w:rPr>
@@ -1025,7 +1025,7 @@
           <w:lang w:val="en-US"/>
         </w:rPr>
       </w:pPr>
-      <w:hyperlink w:anchor="_Toc249773808" w:history="1">
+      <w:hyperlink w:anchor="_Toc250703142" w:history="1">
         <w:r>
           <w:rPr>
             <w:rStyle w:val="Hyperlink"/>
@@ -1065,7 +1065,7 @@
           <w:rPr>
             <w:webHidden/>
           </w:rPr>
-          <w:instrText xml:space="preserve"> PAGEREF _Toc249773808 \h </w:instrText>
+          <w:instrText xml:space="preserve"> PAGEREF _Toc250703142 \h </w:instrText>
         </w:r>
         <w:r>
           <w:rPr>
@@ -1102,7 +1102,7 @@
           <w:lang w:val="en-US"/>
         </w:rPr>
       </w:pPr>
-      <w:hyperlink w:anchor="_Toc249773809" w:history="1">
+      <w:hyperlink w:anchor="_Toc250703143" w:history="1">
         <w:r>
           <w:rPr>
             <w:rStyle w:val="Hyperlink"/>
@@ -1142,7 +1142,7 @@
           <w:rPr>
             <w:webHidden/>
           </w:rPr>
-          <w:instrText xml:space="preserve"> PAGEREF _Toc249773809 \h </w:instrText>
+          <w:instrText xml:space="preserve"> PAGEREF _Toc250703143 \h </w:instrText>
         </w:r>
         <w:r>
           <w:rPr>
@@ -1179,7 +1179,7 @@
           <w:lang w:val="en-US"/>
         </w:rPr>
       </w:pPr>
-      <w:hyperlink w:anchor="_Toc249773810" w:history="1">
+      <w:hyperlink w:anchor="_Toc250703144" w:history="1">
         <w:r>
           <w:rPr>
             <w:rStyle w:val="Hyperlink"/>
@@ -1219,7 +1219,7 @@
           <w:rPr>
             <w:webHidden/>
           </w:rPr>
-          <w:instrText xml:space="preserve"> PAGEREF _Toc249773810 \h </w:instrText>
+          <w:instrText xml:space="preserve"> PAGEREF _Toc250703144 \h </w:instrText>
         </w:r>
         <w:r>
           <w:rPr>
@@ -1256,7 +1256,7 @@
           <w:lang w:val="en-US"/>
         </w:rPr>
       </w:pPr>
-      <w:hyperlink w:anchor="_Toc249773811" w:history="1">
+      <w:hyperlink w:anchor="_Toc250703145" w:history="1">
         <w:r>
           <w:rPr>
             <w:rStyle w:val="Hyperlink"/>
@@ -1296,7 +1296,7 @@
           <w:rPr>
             <w:webHidden/>
           </w:rPr>
-          <w:instrText xml:space="preserve"> PAGEREF _Toc249773811 \h </w:instrText>
+          <w:instrText xml:space="preserve"> PAGEREF _Toc250703145 \h </w:instrText>
         </w:r>
         <w:r>
           <w:rPr>
@@ -1333,7 +1333,7 @@
           <w:lang w:val="en-US"/>
         </w:rPr>
       </w:pPr>
-      <w:hyperlink w:anchor="_Toc249773812" w:history="1">
+      <w:hyperlink w:anchor="_Toc250703146" w:history="1">
         <w:r>
           <w:rPr>
             <w:rStyle w:val="Hyperlink"/>
@@ -1373,7 +1373,7 @@
           <w:rPr>
             <w:webHidden/>
           </w:rPr>
-          <w:instrText xml:space="preserve"> PAGEREF _Toc249773812 \h </w:instrText>
+          <w:instrText xml:space="preserve"> PAGEREF _Toc250703146 \h </w:instrText>
         </w:r>
         <w:r>
           <w:rPr>
@@ -1410,7 +1410,7 @@
           <w:lang w:val="en-US"/>
         </w:rPr>
       </w:pPr>
-      <w:hyperlink w:anchor="_Toc249773813" w:history="1">
+      <w:hyperlink w:anchor="_Toc250703147" w:history="1">
         <w:r>
           <w:rPr>
             <w:rStyle w:val="Hyperlink"/>
@@ -1434,7 +1434,7 @@
           <w:rPr>
             <w:webHidden/>
           </w:rPr>
-          <w:instrText xml:space="preserve"> PAGEREF _Toc249773813 \h </w:instrText>
+          <w:instrText xml:space="preserve"> PAGEREF _Toc250703147 \h </w:instrText>
         </w:r>
         <w:r>
           <w:rPr>
@@ -1471,7 +1471,7 @@
           <w:lang w:val="en-US"/>
         </w:rPr>
       </w:pPr>
-      <w:hyperlink w:anchor="_Toc249773814" w:history="1">
+      <w:hyperlink w:anchor="_Toc250703148" w:history="1">
         <w:r>
           <w:rPr>
             <w:rStyle w:val="Hyperlink"/>
@@ -1511,7 +1511,7 @@
           <w:rPr>
             <w:webHidden/>
           </w:rPr>
-          <w:instrText xml:space="preserve"> PAGEREF _Toc249773814 \h </w:instrText>
+          <w:instrText xml:space="preserve"> PAGEREF _Toc250703148 \h </w:instrText>
         </w:r>
         <w:r>
           <w:rPr>
@@ -1548,7 +1548,7 @@
           <w:lang w:val="en-US"/>
         </w:rPr>
       </w:pPr>
-      <w:hyperlink w:anchor="_Toc249773815" w:history="1">
+      <w:hyperlink w:anchor="_Toc250703149" w:history="1">
         <w:r>
           <w:rPr>
             <w:rStyle w:val="Hyperlink"/>
@@ -1588,7 +1588,7 @@
           <w:rPr>
             <w:webHidden/>
           </w:rPr>
-          <w:instrText xml:space="preserve"> PAGEREF _Toc249773815 \h </w:instrText>
+          <w:instrText xml:space="preserve"> PAGEREF _Toc250703149 \h </w:instrText>
         </w:r>
         <w:r>
           <w:rPr>
@@ -1845,7 +1845,7 @@
           <w:lang w:val="en-US"/>
         </w:rPr>
       </w:pPr>
-      <w:bookmarkStart w:id="1" w:name="_Toc249773803"/>
+      <w:bookmarkStart w:id="1" w:name="_Toc250703137"/>
       <w:r>
         <w:rPr>
           <w:lang w:val="en-US"/>
@@ -1954,7 +1954,7 @@
           <w:lang w:val="en-US"/>
         </w:rPr>
       </w:pPr>
-      <w:bookmarkStart w:id="2" w:name="_Toc249773804"/>
+      <w:bookmarkStart w:id="2" w:name="_Toc250703138"/>
       <w:r>
         <w:rPr>
           <w:lang w:val="en-US"/>
@@ -2032,7 +2032,7 @@
                           </pic:cNvPicPr>
                         </pic:nvPicPr>
                         <pic:blipFill>
-                          <a:blip r:embed="rId8"/>
+                          <a:blip r:embed="rId8" cstate="print"/>
                           <a:srcRect/>
                           <a:stretch>
                             <a:fillRect/>
@@ -2107,7 +2107,7 @@
         </w:rPr>
       </w:pPr>
       <w:bookmarkStart w:id="3" w:name="_Toc231005373"/>
-      <w:bookmarkStart w:id="4" w:name="_Toc249773805"/>
+      <w:bookmarkStart w:id="4" w:name="_Toc250703139"/>
       <w:r>
         <w:rPr>
           <w:lang w:val="en-US"/>
@@ -2737,7 +2737,7 @@
           <w:lang w:val="en-US"/>
         </w:rPr>
       </w:pPr>
-      <w:bookmarkStart w:id="5" w:name="_Toc249773806"/>
+      <w:bookmarkStart w:id="5" w:name="_Toc250703140"/>
       <w:r>
         <w:rPr>
           <w:lang w:val="en-US"/>
@@ -2910,6 +2910,20 @@
         </w:rPr>
         <w:t xml:space="preserve"> </w:t>
       </w:r>
+      <w:r>
+        <w:rPr>
+          <w:sz w:val="20"/>
+          <w:lang w:val="en-US"/>
+        </w:rPr>
+        <w:t>I dagsläget (2010) så har CXF bäst verktyg för att</w:t>
+      </w:r>
+      <w:r>
+        <w:rPr>
+          <w:sz w:val="20"/>
+          <w:lang w:val="en-US"/>
+        </w:rPr>
+        <w:t xml:space="preserve"> generera proxy/bidningsklasser, vilket då rekommenderas.</w:t>
+      </w:r>
     </w:p>
     <w:p>
       <w:pPr>
@@ -3006,7 +3020,7 @@
           <w:lang w:val="en-US"/>
         </w:rPr>
       </w:pPr>
-      <w:bookmarkStart w:id="6" w:name="_Toc249773807"/>
+      <w:bookmarkStart w:id="6" w:name="_Toc250703141"/>
       <w:r>
         <w:rPr>
           <w:lang w:val="en-US"/>
@@ -3034,7 +3048,7 @@
         </w:rPr>
       </w:pPr>
       <w:bookmarkStart w:id="7" w:name="_Toc231108608"/>
-      <w:bookmarkStart w:id="8" w:name="_Toc249773808"/>
+      <w:bookmarkStart w:id="8" w:name="_Toc250703142"/>
       <w:r>
         <w:rPr>
           <w:lang w:val="en-US"/>
@@ -3090,7 +3104,21 @@
           <w:sz w:val="20"/>
           <w:lang w:val="en-US"/>
         </w:rPr>
-        <w:t>Använd ditt favorit verktyg för proxy generering (se ref [7] och [8])</w:t>
+        <w:t>Använd ditt favorit verktyg för proxy generering (se ref [7]</w:t>
+      </w:r>
+      <w:r>
+        <w:rPr>
+          <w:sz w:val="20"/>
+          <w:lang w:val="en-US"/>
+        </w:rPr>
+        <w:t xml:space="preserve"> och</w:t>
+      </w:r>
+      <w:r>
+        <w:rPr>
+          <w:sz w:val="20"/>
+          <w:lang w:val="en-US"/>
+        </w:rPr>
+        <w:t xml:space="preserve"> [8])</w:t>
       </w:r>
       <w:r>
         <w:rPr>
@@ -3248,7 +3276,7 @@
           <w:lang w:val="en-US"/>
         </w:rPr>
       </w:pPr>
-      <w:bookmarkStart w:id="9" w:name="_Toc249773809"/>
+      <w:bookmarkStart w:id="9" w:name="_Toc250703143"/>
       <w:r>
         <w:rPr>
           <w:lang w:val="en-US"/>
@@ -3865,6 +3893,7 @@
                 <w:szCs w:val="16"/>
                 <w:lang w:val="en-US"/>
               </w:rPr>
+              <w:lastRenderedPageBreak/>
               <w:t>import</w:t>
             </w:r>
             <w:r>
@@ -9694,6 +9723,7 @@
                 <w:szCs w:val="16"/>
                 <w:lang w:val="en-US"/>
               </w:rPr>
+              <w:lastRenderedPageBreak/>
               <w:t xml:space="preserve">         </w:t>
             </w:r>
           </w:p>
@@ -9836,7 +9866,6 @@
                 <w:szCs w:val="16"/>
                 <w:lang w:val="en-US"/>
               </w:rPr>
-              <w:lastRenderedPageBreak/>
               <w:t xml:space="preserve">         </w:t>
             </w:r>
             <w:r>
@@ -12381,6 +12410,7 @@
                 <w:sz w:val="20"/>
                 <w:lang w:val="en-US"/>
               </w:rPr>
+              <w:lastRenderedPageBreak/>
               <w:t xml:space="preserve"> 1. Person id: SE90KC2-2KU27</w:t>
             </w:r>
           </w:p>
@@ -12456,7 +12486,7 @@
         </w:rPr>
       </w:pPr>
       <w:bookmarkStart w:id="10" w:name="_Toc231108610"/>
-      <w:bookmarkStart w:id="11" w:name="_Toc249773810"/>
+      <w:bookmarkStart w:id="11" w:name="_Toc250703144"/>
       <w:r>
         <w:rPr>
           <w:lang w:val="en-US"/>
@@ -17895,6 +17925,7 @@
                 <w:u w:val="single"/>
                 <w:lang w:val="en-US"/>
               </w:rPr>
+              <w:lastRenderedPageBreak/>
               <w:t>frågan</w:t>
             </w:r>
             <w:r>
@@ -18040,7 +18071,6 @@
                 <w:szCs w:val="16"/>
                 <w:lang w:val="en-US"/>
               </w:rPr>
-              <w:lastRenderedPageBreak/>
               <w:tab/>
             </w:r>
             <w:r>
@@ -20135,7 +20165,7 @@
           <w:lang w:val="en-US"/>
         </w:rPr>
       </w:pPr>
-      <w:bookmarkStart w:id="12" w:name="_Toc249773811"/>
+      <w:bookmarkStart w:id="12" w:name="_Toc250703145"/>
       <w:r>
         <w:rPr>
           <w:lang w:val="en-US"/>
@@ -20402,6 +20432,7 @@
                 <w:szCs w:val="16"/>
                 <w:lang w:val="en-US"/>
               </w:rPr>
+              <w:lastRenderedPageBreak/>
               <w:t>import</w:t>
             </w:r>
             <w:r>
@@ -20507,7 +20538,6 @@
                 <w:szCs w:val="16"/>
                 <w:lang w:val="en-US"/>
               </w:rPr>
-              <w:lastRenderedPageBreak/>
               <w:t>import</w:t>
             </w:r>
             <w:r>
@@ -26148,6 +26178,7 @@
                 <w:szCs w:val="16"/>
                 <w:lang w:val="en-US"/>
               </w:rPr>
+              <w:lastRenderedPageBreak/>
               <w:t xml:space="preserve">      </w:t>
             </w:r>
             <w:r>
@@ -27618,7 +27649,7 @@
           <w:lang w:val="en-US"/>
         </w:rPr>
       </w:pPr>
-      <w:bookmarkStart w:id="13" w:name="_Toc249773812"/>
+      <w:bookmarkStart w:id="13" w:name="_Toc250703146"/>
       <w:r>
         <w:rPr>
           <w:lang w:val="en-US"/>
@@ -28455,6 +28486,7 @@
                 <w:szCs w:val="16"/>
                 <w:lang w:val="en-US"/>
               </w:rPr>
+              <w:lastRenderedPageBreak/>
               <w:t xml:space="preserve"> </w:t>
             </w:r>
             <w:r>
@@ -29034,7 +29066,6 @@
                 <w:szCs w:val="16"/>
                 <w:lang w:val="en-US"/>
               </w:rPr>
-              <w:lastRenderedPageBreak/>
               <w:t xml:space="preserve"> </w:t>
             </w:r>
             <w:r>
@@ -33947,6 +33978,7 @@
                 <w:szCs w:val="16"/>
                 <w:lang w:val="en-US"/>
               </w:rPr>
+              <w:lastRenderedPageBreak/>
               <w:t xml:space="preserve">      {</w:t>
             </w:r>
           </w:p>
@@ -34038,7 +34070,6 @@
                 <w:szCs w:val="16"/>
                 <w:lang w:val="en-US"/>
               </w:rPr>
-              <w:lastRenderedPageBreak/>
               <w:t xml:space="preserve">      } </w:t>
             </w:r>
             <w:r>
@@ -34388,7 +34419,7 @@
           <w:lang w:val="en-US"/>
         </w:rPr>
       </w:pPr>
-      <w:bookmarkStart w:id="14" w:name="_Toc249773813"/>
+      <w:bookmarkStart w:id="14" w:name="_Toc250703147"/>
       <w:r>
         <w:rPr>
           <w:lang w:val="en-US"/>
@@ -38277,6 +38308,7 @@
                 <w:szCs w:val="16"/>
                 <w:lang w:val="en-US"/>
               </w:rPr>
+              <w:lastRenderedPageBreak/>
               <w:t xml:space="preserve">   </w:t>
             </w:r>
             <w:r>
@@ -38485,7 +38517,6 @@
                 <w:szCs w:val="16"/>
                 <w:lang w:val="en-US"/>
               </w:rPr>
-              <w:lastRenderedPageBreak/>
               <w:t xml:space="preserve">      QName serviceName = </w:t>
             </w:r>
             <w:r>
@@ -40864,7 +40895,7 @@
         </w:rPr>
         <w:t xml:space="preserve"> </w:t>
       </w:r>
-      <w:bookmarkStart w:id="15" w:name="_Toc249773814"/>
+      <w:bookmarkStart w:id="15" w:name="_Toc250703148"/>
       <w:r>
         <w:rPr>
           <w:lang w:val="en-US"/>
@@ -40921,7 +40952,15 @@
           <w:sz w:val="20"/>
           <w:lang w:val="en-US"/>
         </w:rPr>
-        <w:t>Testerna kan skrivas för hand eller alternativt kan</w:t>
+        <w:t xml:space="preserve">Testerna kan </w:t>
+      </w:r>
+      <w:r>
+        <w:rPr>
+          <w:sz w:val="20"/>
+          <w:lang w:val="en-US"/>
+        </w:rPr>
+        <w:lastRenderedPageBreak/>
+        <w:t>skrivas för hand eller alternativt kan</w:t>
       </w:r>
       <w:r>
         <w:rPr>
@@ -40987,12 +41026,11 @@
           <w:lang w:val="en-US"/>
         </w:rPr>
       </w:pPr>
-      <w:bookmarkStart w:id="16" w:name="_Toc249773815"/>
+      <w:bookmarkStart w:id="16" w:name="_Toc250703149"/>
       <w:r>
         <w:rPr>
           <w:lang w:val="en-US"/>
         </w:rPr>
-        <w:lastRenderedPageBreak/>
         <w:t>Referenser</w:t>
       </w:r>
       <w:bookmarkStart w:id="17" w:name="_Toc449279798"/>
@@ -41360,6 +41398,23 @@
         </w:rPr>
         <w:t>.xml</w:t>
       </w:r>
+    </w:p>
+    <w:p>
+      <w:pPr>
+        <w:pStyle w:val="BPText"/>
+        <w:ind w:left="0"/>
+        <w:rPr>
+          <w:sz w:val="20"/>
+        </w:rPr>
+      </w:pPr>
+    </w:p>
+    <w:p>
+      <w:pPr>
+        <w:pStyle w:val="BPText"/>
+        <w:rPr>
+          <w:sz w:val="20"/>
+        </w:rPr>
+      </w:pPr>
     </w:p>
     <w:p>
       <w:pPr>
@@ -45482,7 +45537,7 @@
 </file>
 
 <file path=customXml/itemProps1.xml><?xml version="1.0" encoding="utf-8"?>
-<ds:datastoreItem xmlns:ds="http://schemas.openxmlformats.org/officeDocument/2006/customXml" ds:itemID="{4B99851C-D6F6-4D78-9CE7-DE79608B1105}">
+<ds:datastoreItem xmlns:ds="http://schemas.openxmlformats.org/officeDocument/2006/customXml" ds:itemID="{CCCCED17-8E20-4A4E-9F14-BEEE36978A4F}">
   <ds:schemaRefs>
     <ds:schemaRef ds:uri="http://schemas.openxmlformats.org/officeDocument/2006/bibliography"/>
   </ds:schemaRefs>

</xml_diff>